<commit_message>
how to use og excel
</commit_message>
<xml_diff>
--- a/HowToUse.docx
+++ b/HowToUse.docx
@@ -39,6 +39,741 @@
       <w:proofErr w:type="spellEnd"/>
       <w:r>
         <w:t xml:space="preserve"> som mottar data fra denne klienten også blir den lagt til blant klienter som skal sendes til. </w:t>
+      </w:r>
+    </w:p>
+    <w:p/>
+    <w:p>
+      <w:r>
+        <w:t xml:space="preserve">For å sette opp serveren så må man først lage en virtuell maskin. I dette eksempelet kommer jeg til å bruke </w:t>
+      </w:r>
+      <w:proofErr w:type="spellStart"/>
+      <w:r>
+        <w:t>linux</w:t>
+      </w:r>
+      <w:proofErr w:type="spellEnd"/>
+      <w:r>
+        <w:t xml:space="preserve"> </w:t>
+      </w:r>
+      <w:proofErr w:type="spellStart"/>
+      <w:r>
+        <w:t>ubuntu</w:t>
+      </w:r>
+      <w:proofErr w:type="spellEnd"/>
+      <w:r>
+        <w:t xml:space="preserve"> server på denne maskinen. Så må man huske å sette </w:t>
+      </w:r>
+      <w:proofErr w:type="spellStart"/>
+      <w:r>
+        <w:t>security</w:t>
+      </w:r>
+      <w:proofErr w:type="spellEnd"/>
+      <w:r>
+        <w:t xml:space="preserve"> </w:t>
+      </w:r>
+      <w:proofErr w:type="spellStart"/>
+      <w:r>
+        <w:t>template</w:t>
+      </w:r>
+      <w:proofErr w:type="spellEnd"/>
+      <w:r>
+        <w:t xml:space="preserve"> til «Microsoft UEFI </w:t>
+      </w:r>
+      <w:proofErr w:type="spellStart"/>
+      <w:r>
+        <w:t>Certificate</w:t>
+      </w:r>
+      <w:proofErr w:type="spellEnd"/>
+      <w:r>
+        <w:t xml:space="preserve"> </w:t>
+      </w:r>
+      <w:proofErr w:type="spellStart"/>
+      <w:r>
+        <w:t>Authority</w:t>
+      </w:r>
+      <w:proofErr w:type="spellEnd"/>
+      <w:r>
+        <w:t xml:space="preserve">» og trykke </w:t>
+      </w:r>
+      <w:proofErr w:type="spellStart"/>
+      <w:r>
+        <w:t>apply</w:t>
+      </w:r>
+      <w:proofErr w:type="spellEnd"/>
+      <w:r>
+        <w:t>. Så kan man kjøre vm-en.</w:t>
+      </w:r>
+    </w:p>
+    <w:p>
+      <w:r>
+        <w:drawing>
+          <wp:inline distT="0" distB="0" distL="0" distR="0" wp14:anchorId="7891A549" wp14:editId="0C43F705">
+            <wp:extent cx="5943600" cy="4565650"/>
+            <wp:effectExtent l="0" t="0" r="0" b="6350"/>
+            <wp:docPr id="1" name="Picture 1" descr="Text&#10;&#10;Description automatically generated"/>
+            <wp:cNvGraphicFramePr>
+              <a:graphicFrameLocks xmlns:a="http://schemas.openxmlformats.org/drawingml/2006/main" noChangeAspect="1"/>
+            </wp:cNvGraphicFramePr>
+            <a:graphic xmlns:a="http://schemas.openxmlformats.org/drawingml/2006/main">
+              <a:graphicData uri="http://schemas.openxmlformats.org/drawingml/2006/picture">
+                <pic:pic xmlns:pic="http://schemas.openxmlformats.org/drawingml/2006/picture">
+                  <pic:nvPicPr>
+                    <pic:cNvPr id="1" name="Picture 1" descr="Text&#10;&#10;Description automatically generated"/>
+                    <pic:cNvPicPr/>
+                  </pic:nvPicPr>
+                  <pic:blipFill>
+                    <a:blip r:embed="rId4"/>
+                    <a:stretch>
+                      <a:fillRect/>
+                    </a:stretch>
+                  </pic:blipFill>
+                  <pic:spPr>
+                    <a:xfrm>
+                      <a:off x="0" y="0"/>
+                      <a:ext cx="5943600" cy="4565650"/>
+                    </a:xfrm>
+                    <a:prstGeom prst="rect">
+                      <a:avLst/>
+                    </a:prstGeom>
+                  </pic:spPr>
+                </pic:pic>
+              </a:graphicData>
+            </a:graphic>
+          </wp:inline>
+        </w:drawing>
+      </w:r>
+    </w:p>
+    <w:p/>
+    <w:p>
+      <w:r>
+        <w:lastRenderedPageBreak/>
+        <w:t xml:space="preserve">Så </w:t>
+      </w:r>
+      <w:proofErr w:type="spellStart"/>
+      <w:r>
+        <w:t>booter</w:t>
+      </w:r>
+      <w:proofErr w:type="spellEnd"/>
+      <w:r>
+        <w:t xml:space="preserve"> man </w:t>
+      </w:r>
+      <w:proofErr w:type="spellStart"/>
+      <w:r>
+        <w:t>ubuntu</w:t>
+      </w:r>
+      <w:proofErr w:type="spellEnd"/>
+      <w:r>
+        <w:t xml:space="preserve"> server. Sett språk til engelsk. Man kan oppdatere, men må nok ikke. Så kan det være fint å sette tastatur til norsk. Så kan man velge </w:t>
+      </w:r>
+      <w:proofErr w:type="spellStart"/>
+      <w:r>
+        <w:t>ubuntu</w:t>
+      </w:r>
+      <w:proofErr w:type="spellEnd"/>
+      <w:r>
+        <w:t xml:space="preserve"> server. Så trykker man done. Også kan man trykke done for </w:t>
+      </w:r>
+      <w:proofErr w:type="spellStart"/>
+      <w:r>
+        <w:t>proxy</w:t>
+      </w:r>
+      <w:proofErr w:type="spellEnd"/>
+      <w:r>
+        <w:t xml:space="preserve">. Så trykke done for </w:t>
+      </w:r>
+      <w:proofErr w:type="spellStart"/>
+      <w:r>
+        <w:t>mirror</w:t>
+      </w:r>
+      <w:proofErr w:type="spellEnd"/>
+      <w:r>
+        <w:t xml:space="preserve"> </w:t>
+      </w:r>
+      <w:proofErr w:type="spellStart"/>
+      <w:r>
+        <w:t>address</w:t>
+      </w:r>
+      <w:proofErr w:type="spellEnd"/>
+      <w:r>
+        <w:t xml:space="preserve">. Så trykke done igjen. Også done. Også trykke done og </w:t>
+      </w:r>
+      <w:proofErr w:type="spellStart"/>
+      <w:r>
+        <w:t>continue</w:t>
+      </w:r>
+      <w:proofErr w:type="spellEnd"/>
+      <w:r>
+        <w:t xml:space="preserve">. </w:t>
+      </w:r>
+    </w:p>
+    <w:p>
+      <w:r>
+        <w:t xml:space="preserve">Så kan man skrive som </w:t>
+      </w:r>
+      <w:proofErr w:type="spellStart"/>
+      <w:r>
+        <w:t>name</w:t>
+      </w:r>
+      <w:proofErr w:type="spellEnd"/>
+      <w:r>
+        <w:t>: simen</w:t>
+      </w:r>
+    </w:p>
+    <w:p>
+      <w:r>
+        <w:t xml:space="preserve">Og som server </w:t>
+      </w:r>
+      <w:proofErr w:type="spellStart"/>
+      <w:r>
+        <w:t>name</w:t>
+      </w:r>
+      <w:proofErr w:type="spellEnd"/>
+      <w:r>
+        <w:t xml:space="preserve">: </w:t>
+      </w:r>
+      <w:proofErr w:type="spellStart"/>
+      <w:r>
+        <w:t>simen_server_ubuntu</w:t>
+      </w:r>
+      <w:proofErr w:type="spellEnd"/>
+    </w:p>
+    <w:p>
+      <w:r>
+        <w:t xml:space="preserve">Og som </w:t>
+      </w:r>
+      <w:proofErr w:type="spellStart"/>
+      <w:r>
+        <w:t>username</w:t>
+      </w:r>
+      <w:proofErr w:type="spellEnd"/>
+      <w:r>
+        <w:t>: simen</w:t>
+      </w:r>
+    </w:p>
+    <w:p>
+      <w:r>
+        <w:t>Og som passord: simen123</w:t>
+      </w:r>
+    </w:p>
+    <w:p/>
+    <w:p>
+      <w:r>
+        <w:t xml:space="preserve">Også trykker man ja til </w:t>
+      </w:r>
+      <w:proofErr w:type="spellStart"/>
+      <w:r>
+        <w:t>OpenSSH</w:t>
+      </w:r>
+      <w:proofErr w:type="spellEnd"/>
+      <w:r>
+        <w:t xml:space="preserve"> server også trykker done. Så kan man trykke done igjen siden man ikke trenger noen av programmene for å kjøre serveren. </w:t>
+      </w:r>
+    </w:p>
+    <w:p>
+      <w:r>
+        <w:t xml:space="preserve">Så må man vente på at serveren skal starte opp.  </w:t>
+      </w:r>
+    </w:p>
+    <w:p>
+      <w:r>
+        <w:t>Når man har kommet logget inn på serveren så er det første man skriver «ping vg.no» da burde det komme at man er på nett. Hvis ikke så har det blitt gjort noe galt under oppsett. Så kan man gjøre «</w:t>
+      </w:r>
+      <w:proofErr w:type="spellStart"/>
+      <w:r>
+        <w:t>ip</w:t>
+      </w:r>
+      <w:proofErr w:type="spellEnd"/>
+      <w:r>
+        <w:t xml:space="preserve"> a» for å sjekke hva </w:t>
+      </w:r>
+      <w:proofErr w:type="spellStart"/>
+      <w:r>
+        <w:t>ip</w:t>
+      </w:r>
+      <w:proofErr w:type="spellEnd"/>
+      <w:r>
+        <w:t xml:space="preserve"> adressen er. </w:t>
+      </w:r>
+    </w:p>
+    <w:p>
+      <w:r>
+        <w:t>Så kan man skrive «</w:t>
+      </w:r>
+      <w:proofErr w:type="spellStart"/>
+      <w:r>
+        <w:t>sudo</w:t>
+      </w:r>
+      <w:proofErr w:type="spellEnd"/>
+      <w:r>
+        <w:t xml:space="preserve"> apt </w:t>
+      </w:r>
+      <w:proofErr w:type="spellStart"/>
+      <w:r>
+        <w:t>install</w:t>
+      </w:r>
+      <w:proofErr w:type="spellEnd"/>
+      <w:r>
+        <w:t xml:space="preserve"> </w:t>
+      </w:r>
+      <w:proofErr w:type="spellStart"/>
+      <w:r>
+        <w:t>openssh</w:t>
+      </w:r>
+      <w:proofErr w:type="spellEnd"/>
+      <w:r>
+        <w:t xml:space="preserve">-server» og da burde man se at man har lastet ned </w:t>
+      </w:r>
+      <w:proofErr w:type="spellStart"/>
+      <w:r>
+        <w:t>openssh</w:t>
+      </w:r>
+      <w:proofErr w:type="spellEnd"/>
+      <w:r>
+        <w:t>. Så kan man gjøre «</w:t>
+      </w:r>
+      <w:proofErr w:type="spellStart"/>
+      <w:r>
+        <w:t>sudo</w:t>
+      </w:r>
+      <w:proofErr w:type="spellEnd"/>
+      <w:r>
+        <w:t xml:space="preserve"> </w:t>
+      </w:r>
+      <w:proofErr w:type="spellStart"/>
+      <w:r>
+        <w:t>systemctl</w:t>
+      </w:r>
+      <w:proofErr w:type="spellEnd"/>
+      <w:r>
+        <w:t xml:space="preserve"> status </w:t>
+      </w:r>
+      <w:proofErr w:type="spellStart"/>
+      <w:r>
+        <w:t>ssh</w:t>
+      </w:r>
+      <w:proofErr w:type="spellEnd"/>
+      <w:r>
+        <w:t xml:space="preserve">» for å sjekke om </w:t>
+      </w:r>
+      <w:proofErr w:type="spellStart"/>
+      <w:r>
+        <w:t>ssh</w:t>
+      </w:r>
+      <w:proofErr w:type="spellEnd"/>
+      <w:r>
+        <w:t xml:space="preserve"> kjører. </w:t>
+      </w:r>
+    </w:p>
+    <w:p>
+      <w:r>
+        <w:t>Så må man skrive «</w:t>
+      </w:r>
+      <w:proofErr w:type="spellStart"/>
+      <w:r>
+        <w:t>sudo</w:t>
+      </w:r>
+      <w:proofErr w:type="spellEnd"/>
+      <w:r>
+        <w:t xml:space="preserve"> </w:t>
+      </w:r>
+      <w:proofErr w:type="spellStart"/>
+      <w:r>
+        <w:t>ufw</w:t>
+      </w:r>
+      <w:proofErr w:type="spellEnd"/>
+      <w:r>
+        <w:t xml:space="preserve"> </w:t>
+      </w:r>
+      <w:proofErr w:type="spellStart"/>
+      <w:r>
+        <w:t>allow</w:t>
+      </w:r>
+      <w:proofErr w:type="spellEnd"/>
+      <w:r>
+        <w:t xml:space="preserve"> </w:t>
+      </w:r>
+      <w:proofErr w:type="spellStart"/>
+      <w:r>
+        <w:t>ssh</w:t>
+      </w:r>
+      <w:proofErr w:type="spellEnd"/>
+      <w:r>
+        <w:t xml:space="preserve">» for at </w:t>
+      </w:r>
+      <w:proofErr w:type="spellStart"/>
+      <w:r>
+        <w:t>ssh</w:t>
+      </w:r>
+      <w:proofErr w:type="spellEnd"/>
+      <w:r>
+        <w:t xml:space="preserve"> skal åpnes i brannmuren. </w:t>
+      </w:r>
+    </w:p>
+    <w:p>
+      <w:r>
+        <w:t xml:space="preserve">Så kan man skrive «exit» for å avslutte. </w:t>
+      </w:r>
+    </w:p>
+    <w:p/>
+    <w:p>
+      <w:r>
+        <w:t>Så kan man åpne en terminal på den vanlige maskinen og skrive «</w:t>
+      </w:r>
+      <w:proofErr w:type="spellStart"/>
+      <w:r>
+        <w:t>ssh</w:t>
+      </w:r>
+      <w:proofErr w:type="spellEnd"/>
+      <w:r>
+        <w:t xml:space="preserve"> simen@[</w:t>
+      </w:r>
+      <w:proofErr w:type="spellStart"/>
+      <w:r>
+        <w:t>ip</w:t>
+      </w:r>
+      <w:proofErr w:type="spellEnd"/>
+      <w:r>
+        <w:t xml:space="preserve"> adresse til vm]».</w:t>
+      </w:r>
+    </w:p>
+    <w:p>
+      <w:r>
+        <w:t xml:space="preserve">Så logger man inn på vm-en via </w:t>
+      </w:r>
+      <w:proofErr w:type="spellStart"/>
+      <w:r>
+        <w:t>ssh</w:t>
+      </w:r>
+      <w:proofErr w:type="spellEnd"/>
+      <w:r>
+        <w:t xml:space="preserve">. </w:t>
+      </w:r>
+    </w:p>
+    <w:p/>
+    <w:p>
+      <w:r>
+        <w:t>Så kan man skrive «</w:t>
+      </w:r>
+      <w:proofErr w:type="spellStart"/>
+      <w:r>
+        <w:t>sudo</w:t>
+      </w:r>
+      <w:proofErr w:type="spellEnd"/>
+      <w:r>
+        <w:t xml:space="preserve"> apt </w:t>
+      </w:r>
+      <w:proofErr w:type="spellStart"/>
+      <w:r>
+        <w:t>install</w:t>
+      </w:r>
+      <w:proofErr w:type="spellEnd"/>
+      <w:r>
+        <w:t xml:space="preserve"> pip» slik at man kan installere </w:t>
+      </w:r>
+      <w:proofErr w:type="spellStart"/>
+      <w:r>
+        <w:t>python</w:t>
+      </w:r>
+      <w:proofErr w:type="spellEnd"/>
+      <w:r>
+        <w:t xml:space="preserve"> pakker. </w:t>
+      </w:r>
+    </w:p>
+    <w:p>
+      <w:r>
+        <w:t>Så må man skrive «</w:t>
+      </w:r>
+      <w:proofErr w:type="spellStart"/>
+      <w:r>
+        <w:t>sudo</w:t>
+      </w:r>
+      <w:proofErr w:type="spellEnd"/>
+      <w:r>
+        <w:t xml:space="preserve"> pip </w:t>
+      </w:r>
+      <w:proofErr w:type="spellStart"/>
+      <w:r>
+        <w:t>install</w:t>
+      </w:r>
+      <w:proofErr w:type="spellEnd"/>
+      <w:r>
+        <w:t xml:space="preserve"> </w:t>
+      </w:r>
+      <w:proofErr w:type="spellStart"/>
+      <w:r>
+        <w:t>mysql-connector-python</w:t>
+      </w:r>
+      <w:proofErr w:type="spellEnd"/>
+      <w:r>
+        <w:t xml:space="preserve">» sånn at man kan koble til database. </w:t>
+      </w:r>
+    </w:p>
+    <w:p>
+      <w:r>
+        <w:t>Så må man skrive «</w:t>
+      </w:r>
+      <w:proofErr w:type="spellStart"/>
+      <w:r>
+        <w:t>sudo</w:t>
+      </w:r>
+      <w:proofErr w:type="spellEnd"/>
+      <w:r>
+        <w:t xml:space="preserve"> </w:t>
+      </w:r>
+      <w:proofErr w:type="spellStart"/>
+      <w:r>
+        <w:t>ufw</w:t>
+      </w:r>
+      <w:proofErr w:type="spellEnd"/>
+      <w:r>
+        <w:t xml:space="preserve"> </w:t>
+      </w:r>
+      <w:proofErr w:type="spellStart"/>
+      <w:r>
+        <w:t>allow</w:t>
+      </w:r>
+      <w:proofErr w:type="spellEnd"/>
+      <w:r>
+        <w:t xml:space="preserve"> 8069» og «</w:t>
+      </w:r>
+      <w:proofErr w:type="spellStart"/>
+      <w:r>
+        <w:t>sudo</w:t>
+      </w:r>
+      <w:proofErr w:type="spellEnd"/>
+      <w:r>
+        <w:t xml:space="preserve"> </w:t>
+      </w:r>
+      <w:proofErr w:type="spellStart"/>
+      <w:r>
+        <w:t>ufw</w:t>
+      </w:r>
+      <w:proofErr w:type="spellEnd"/>
+      <w:r>
+        <w:t xml:space="preserve"> </w:t>
+      </w:r>
+      <w:proofErr w:type="spellStart"/>
+      <w:r>
+        <w:t>enable</w:t>
+      </w:r>
+      <w:proofErr w:type="spellEnd"/>
+      <w:r>
+        <w:t>» slik at porten som serveren bruker er åpen.</w:t>
+      </w:r>
+    </w:p>
+    <w:p>
+      <w:r>
+        <w:t>Så må man skrive «</w:t>
+      </w:r>
+      <w:proofErr w:type="spellStart"/>
+      <w:r>
+        <w:t>sudo</w:t>
+      </w:r>
+      <w:proofErr w:type="spellEnd"/>
+      <w:r>
+        <w:t xml:space="preserve"> apt </w:t>
+      </w:r>
+      <w:proofErr w:type="spellStart"/>
+      <w:r>
+        <w:t>install</w:t>
+      </w:r>
+      <w:proofErr w:type="spellEnd"/>
+      <w:r>
+        <w:t xml:space="preserve"> </w:t>
+      </w:r>
+      <w:proofErr w:type="spellStart"/>
+      <w:r>
+        <w:t>mysql</w:t>
+      </w:r>
+      <w:proofErr w:type="spellEnd"/>
+      <w:r>
+        <w:t xml:space="preserve">-server» for å installere </w:t>
+      </w:r>
+      <w:proofErr w:type="spellStart"/>
+      <w:r>
+        <w:t>mysql</w:t>
+      </w:r>
+      <w:proofErr w:type="spellEnd"/>
+      <w:r>
+        <w:t xml:space="preserve">. </w:t>
+      </w:r>
+    </w:p>
+    <w:p>
+      <w:r>
+        <w:t>Så må man skrive «</w:t>
+      </w:r>
+      <w:proofErr w:type="spellStart"/>
+      <w:r>
+        <w:t>git</w:t>
+      </w:r>
+      <w:proofErr w:type="spellEnd"/>
+      <w:r>
+        <w:t xml:space="preserve"> </w:t>
+      </w:r>
+      <w:proofErr w:type="spellStart"/>
+      <w:r>
+        <w:t>clone</w:t>
+      </w:r>
+      <w:proofErr w:type="spellEnd"/>
+      <w:r>
+        <w:t xml:space="preserve"> </w:t>
+      </w:r>
+      <w:hyperlink r:id="rId5" w:history="1">
+        <w:r>
+          <w:rPr>
+            <w:rStyle w:val="Hyperlink"/>
+          </w:rPr>
+          <w:t>https://github.com/Simenf05/socketing.git</w:t>
+        </w:r>
+        <w:r>
+          <w:rPr>
+            <w:rStyle w:val="Hyperlink"/>
+          </w:rPr>
+          <w:t>»</w:t>
+        </w:r>
+      </w:hyperlink>
+      <w:r>
+        <w:t>.</w:t>
+      </w:r>
+    </w:p>
+    <w:p>
+      <w:r>
+        <w:t xml:space="preserve">Så navigerer man til «cd </w:t>
+      </w:r>
+      <w:proofErr w:type="spellStart"/>
+      <w:r>
+        <w:t>socketing</w:t>
+      </w:r>
+      <w:proofErr w:type="spellEnd"/>
+      <w:r>
+        <w:t>/</w:t>
+      </w:r>
+      <w:proofErr w:type="spellStart"/>
+      <w:r>
+        <w:t>sql</w:t>
+      </w:r>
+      <w:proofErr w:type="spellEnd"/>
+      <w:r>
+        <w:t>».</w:t>
+      </w:r>
+    </w:p>
+    <w:p>
+      <w:r>
+        <w:t>Så må man skrive «</w:t>
+      </w:r>
+      <w:proofErr w:type="spellStart"/>
+      <w:r>
+        <w:t>sudo</w:t>
+      </w:r>
+      <w:proofErr w:type="spellEnd"/>
+      <w:r>
+        <w:t xml:space="preserve"> </w:t>
+      </w:r>
+      <w:proofErr w:type="spellStart"/>
+      <w:r>
+        <w:t>mysql</w:t>
+      </w:r>
+      <w:proofErr w:type="spellEnd"/>
+      <w:r>
+        <w:t xml:space="preserve"> &lt; </w:t>
+      </w:r>
+      <w:proofErr w:type="spellStart"/>
+      <w:r>
+        <w:t>create_db.sql</w:t>
+      </w:r>
+      <w:proofErr w:type="spellEnd"/>
+      <w:r>
+        <w:t>» for å sette opp databasen.</w:t>
+      </w:r>
+    </w:p>
+    <w:p>
+      <w:r>
+        <w:lastRenderedPageBreak/>
+        <w:t>Så må man skrive «</w:t>
+      </w:r>
+      <w:proofErr w:type="spellStart"/>
+      <w:r>
+        <w:t>sudo</w:t>
+      </w:r>
+      <w:proofErr w:type="spellEnd"/>
+      <w:r>
+        <w:t xml:space="preserve"> </w:t>
+      </w:r>
+      <w:proofErr w:type="spellStart"/>
+      <w:r>
+        <w:t>mysql</w:t>
+      </w:r>
+      <w:proofErr w:type="spellEnd"/>
+      <w:r>
+        <w:t>» siden man må skrive en kommando manuelt. Det man skal skrive er «</w:t>
+      </w:r>
+      <w:r>
+        <w:t>ALTER USER '</w:t>
+      </w:r>
+      <w:proofErr w:type="spellStart"/>
+      <w:r>
+        <w:t>root</w:t>
+      </w:r>
+      <w:proofErr w:type="spellEnd"/>
+      <w:r>
+        <w:t>'@'</w:t>
+      </w:r>
+      <w:proofErr w:type="spellStart"/>
+      <w:r>
+        <w:t>localhost</w:t>
+      </w:r>
+      <w:proofErr w:type="spellEnd"/>
+      <w:r>
+        <w:t xml:space="preserve">' IDENTIFIED WITH </w:t>
+      </w:r>
+      <w:proofErr w:type="spellStart"/>
+      <w:r>
+        <w:t>mysql_native_password</w:t>
+      </w:r>
+      <w:proofErr w:type="spellEnd"/>
+      <w:r>
+        <w:t xml:space="preserve"> BY '</w:t>
+      </w:r>
+      <w:proofErr w:type="spellStart"/>
+      <w:r>
+        <w:t>simenerkul</w:t>
+      </w:r>
+      <w:proofErr w:type="spellEnd"/>
+      <w:r>
+        <w:t>';</w:t>
+      </w:r>
+      <w:r>
+        <w:t xml:space="preserve">» dette setter passordet slik at </w:t>
+      </w:r>
+      <w:proofErr w:type="spellStart"/>
+      <w:r>
+        <w:t>python</w:t>
+      </w:r>
+      <w:proofErr w:type="spellEnd"/>
+      <w:r>
+        <w:t xml:space="preserve"> server kan koble seg til. </w:t>
+      </w:r>
+    </w:p>
+    <w:p>
+      <w:r>
+        <w:t xml:space="preserve">Så skriver man «exit» for å gå ut av </w:t>
+      </w:r>
+      <w:proofErr w:type="spellStart"/>
+      <w:r>
+        <w:t>mysql</w:t>
+      </w:r>
+      <w:proofErr w:type="spellEnd"/>
+      <w:r>
+        <w:t xml:space="preserve">. </w:t>
+      </w:r>
+    </w:p>
+    <w:p>
+      <w:r>
+        <w:t>Så «cd ..» også «cd server»</w:t>
+      </w:r>
+    </w:p>
+    <w:p>
+      <w:r>
+        <w:t xml:space="preserve">Her skriver man «python3 server.py» for å starte serveren. </w:t>
       </w:r>
     </w:p>
     <w:sectPr>
@@ -515,6 +1250,29 @@
       <w:lang w:val="nb-NO"/>
     </w:rPr>
   </w:style>
+  <w:style w:type="character" w:styleId="Hyperlink">
+    <w:name w:val="Hyperlink"/>
+    <w:basedOn w:val="DefaultParagraphFont"/>
+    <w:uiPriority w:val="99"/>
+    <w:unhideWhenUsed/>
+    <w:rsid w:val="00867F86"/>
+    <w:rPr>
+      <w:color w:val="0563C1" w:themeColor="hyperlink"/>
+      <w:u w:val="single"/>
+    </w:rPr>
+  </w:style>
+  <w:style w:type="character" w:styleId="UnresolvedMention">
+    <w:name w:val="Unresolved Mention"/>
+    <w:basedOn w:val="DefaultParagraphFont"/>
+    <w:uiPriority w:val="99"/>
+    <w:semiHidden/>
+    <w:unhideWhenUsed/>
+    <w:rsid w:val="00867F86"/>
+    <w:rPr>
+      <w:color w:val="605E5C"/>
+      <w:shd w:val="clear" w:color="auto" w:fill="E1DFDD"/>
+    </w:rPr>
+  </w:style>
 </w:styles>
 </file>
 

</xml_diff>